<commit_message>
TFG: Entity-Relationship Diagram (not completed)
</commit_message>
<xml_diff>
--- a/TFG/TFG.docx
+++ b/TFG/TFG.docx
@@ -12,51 +12,25 @@
           <w:lang w:val="es-ES"/>
         </w:rPr>
       </w:pPr>
-    </w:p>
-    <w:p>
-      <w:pPr>
-        <w:jc w:val="center"/>
-        <w:rPr>
-          <w:rFonts w:ascii="Arial" w:hAnsi="Arial" w:cs="Arial"/>
-          <w:b/>
-          <w:bCs/>
-          <w:lang w:val="es-ES"/>
-        </w:rPr>
-      </w:pPr>
-    </w:p>
-    <w:p>
-      <w:pPr>
-        <w:jc w:val="center"/>
-        <w:rPr>
-          <w:rFonts w:ascii="Arial" w:hAnsi="Arial" w:cs="Arial"/>
-          <w:b/>
-          <w:bCs/>
-          <w:lang w:val="es-ES"/>
-        </w:rPr>
-      </w:pPr>
-    </w:p>
-    <w:p>
-      <w:pPr>
-        <w:jc w:val="center"/>
-        <w:rPr>
-          <w:rFonts w:ascii="Arial" w:hAnsi="Arial" w:cs="Arial"/>
-          <w:b/>
-          <w:bCs/>
-          <w:lang w:val="es-ES"/>
-        </w:rPr>
-      </w:pPr>
-      <w:r>
-        <w:rPr>
-          <w:rFonts w:ascii="Arial" w:hAnsi="Arial" w:cs="Arial"/>
-          <w:b/>
-          <w:bCs/>
+      <w:r>
+        <w:rPr>
+          <w:rFonts w:ascii="Arial" w:hAnsi="Arial" w:cs="Arial"/>
+          <w:noProof/>
           <w:lang w:val="es-ES"/>
         </w:rPr>
         <w:drawing>
-          <wp:inline distT="0" distB="0" distL="0" distR="0" wp14:anchorId="6C0BE1FD" wp14:editId="4A0F09F6">
-            <wp:extent cx="2895462" cy="5147733"/>
-            <wp:effectExtent l="0" t="0" r="0" b="0"/>
-            <wp:docPr id="121340716" name="Picture 1"/>
+          <wp:anchor distT="0" distB="0" distL="114300" distR="114300" simplePos="0" relativeHeight="251658240" behindDoc="1" locked="0" layoutInCell="1" allowOverlap="1">
+            <wp:simplePos x="0" y="0"/>
+            <wp:positionH relativeFrom="column">
+              <wp:posOffset>-1633855</wp:posOffset>
+            </wp:positionH>
+            <wp:positionV relativeFrom="paragraph">
+              <wp:posOffset>-914058</wp:posOffset>
+            </wp:positionV>
+            <wp:extent cx="8748386" cy="10684933"/>
+            <wp:effectExtent l="0" t="0" r="2540" b="0"/>
+            <wp:wrapNone/>
+            <wp:docPr id="353397081" name="Picture 3"/>
             <wp:cNvGraphicFramePr>
               <a:graphicFrameLocks xmlns:a="http://schemas.openxmlformats.org/drawingml/2006/main" noChangeAspect="1"/>
             </wp:cNvGraphicFramePr>
@@ -64,11 +38,18 @@
               <a:graphicData uri="http://schemas.openxmlformats.org/drawingml/2006/picture">
                 <pic:pic xmlns:pic="http://schemas.openxmlformats.org/drawingml/2006/picture">
                   <pic:nvPicPr>
-                    <pic:cNvPr id="121340716" name=""/>
+                    <pic:cNvPr id="353397081" name="Picture 353397081"/>
                     <pic:cNvPicPr/>
                   </pic:nvPicPr>
                   <pic:blipFill>
-                    <a:blip r:embed="rId7"/>
+                    <a:blip r:embed="rId7">
+                      <a:alphaModFix amt="21000"/>
+                      <a:extLst>
+                        <a:ext uri="{28A0092B-C50C-407E-A947-70E740481C1C}">
+                          <a14:useLocalDpi xmlns:a14="http://schemas.microsoft.com/office/drawing/2010/main" val="0"/>
+                        </a:ext>
+                      </a:extLst>
+                    </a:blip>
                     <a:stretch>
                       <a:fillRect/>
                     </a:stretch>
@@ -76,7 +57,96 @@
                   <pic:spPr>
                     <a:xfrm>
                       <a:off x="0" y="0"/>
-                      <a:ext cx="2908481" cy="5170879"/>
+                      <a:ext cx="8748386" cy="10684933"/>
+                    </a:xfrm>
+                    <a:prstGeom prst="rect">
+                      <a:avLst/>
+                    </a:prstGeom>
+                  </pic:spPr>
+                </pic:pic>
+              </a:graphicData>
+            </a:graphic>
+            <wp14:sizeRelH relativeFrom="page">
+              <wp14:pctWidth>0</wp14:pctWidth>
+            </wp14:sizeRelH>
+            <wp14:sizeRelV relativeFrom="page">
+              <wp14:pctHeight>0</wp14:pctHeight>
+            </wp14:sizeRelV>
+          </wp:anchor>
+        </w:drawing>
+      </w:r>
+    </w:p>
+    <w:p>
+      <w:pPr>
+        <w:jc w:val="center"/>
+        <w:rPr>
+          <w:rFonts w:ascii="Arial" w:hAnsi="Arial" w:cs="Arial"/>
+          <w:b/>
+          <w:bCs/>
+          <w:lang w:val="es-ES"/>
+        </w:rPr>
+      </w:pPr>
+    </w:p>
+    <w:p>
+      <w:pPr>
+        <w:jc w:val="center"/>
+        <w:rPr>
+          <w:rFonts w:ascii="Arial" w:hAnsi="Arial" w:cs="Arial"/>
+          <w:b/>
+          <w:bCs/>
+          <w:lang w:val="es-ES"/>
+        </w:rPr>
+      </w:pPr>
+    </w:p>
+    <w:p>
+      <w:pPr>
+        <w:jc w:val="center"/>
+        <w:rPr>
+          <w:rFonts w:ascii="Arial" w:hAnsi="Arial" w:cs="Arial"/>
+          <w:b/>
+          <w:bCs/>
+          <w:lang w:val="es-ES"/>
+        </w:rPr>
+      </w:pPr>
+      <w:r>
+        <w:rPr>
+          <w:rFonts w:ascii="Arial" w:hAnsi="Arial" w:cs="Arial"/>
+          <w:b/>
+          <w:bCs/>
+          <w:noProof/>
+          <w:lang w:val="es-ES"/>
+        </w:rPr>
+        <w:drawing>
+          <wp:inline distT="0" distB="0" distL="0" distR="0">
+            <wp:extent cx="2890699" cy="5139267"/>
+            <wp:effectExtent l="0" t="0" r="0" b="0"/>
+            <wp:docPr id="1643285766" name="Picture 1"/>
+            <wp:cNvGraphicFramePr>
+              <a:graphicFrameLocks xmlns:a="http://schemas.openxmlformats.org/drawingml/2006/main" noChangeAspect="1"/>
+            </wp:cNvGraphicFramePr>
+            <a:graphic xmlns:a="http://schemas.openxmlformats.org/drawingml/2006/main">
+              <a:graphicData uri="http://schemas.openxmlformats.org/drawingml/2006/picture">
+                <pic:pic xmlns:pic="http://schemas.openxmlformats.org/drawingml/2006/picture">
+                  <pic:nvPicPr>
+                    <pic:cNvPr id="1643285766" name="Picture 1643285766"/>
+                    <pic:cNvPicPr/>
+                  </pic:nvPicPr>
+                  <pic:blipFill>
+                    <a:blip r:embed="rId8" cstate="print">
+                      <a:extLst>
+                        <a:ext uri="{28A0092B-C50C-407E-A947-70E740481C1C}">
+                          <a14:useLocalDpi xmlns:a14="http://schemas.microsoft.com/office/drawing/2010/main" val="0"/>
+                        </a:ext>
+                      </a:extLst>
+                    </a:blip>
+                    <a:stretch>
+                      <a:fillRect/>
+                    </a:stretch>
+                  </pic:blipFill>
+                  <pic:spPr>
+                    <a:xfrm>
+                      <a:off x="0" y="0"/>
+                      <a:ext cx="3000178" cy="5333905"/>
                     </a:xfrm>
                     <a:prstGeom prst="rect">
                       <a:avLst/>
@@ -304,7 +374,7 @@
                     <pic:cNvPicPr/>
                   </pic:nvPicPr>
                   <pic:blipFill>
-                    <a:blip r:embed="rId8" cstate="print">
+                    <a:blip r:embed="rId9" cstate="print">
                       <a:extLst>
                         <a:ext uri="{28A0092B-C50C-407E-A947-70E740481C1C}">
                           <a14:useLocalDpi xmlns:a14="http://schemas.microsoft.com/office/drawing/2010/main" val="0"/>
@@ -338,8 +408,8 @@
           <w:lang w:val="es-ES"/>
         </w:rPr>
         <w:sectPr>
-          <w:headerReference w:type="default" r:id="rId9"/>
-          <w:footerReference w:type="default" r:id="rId10"/>
+          <w:headerReference w:type="default" r:id="rId10"/>
+          <w:footerReference w:type="default" r:id="rId11"/>
           <w:pgSz w:w="11906" w:h="16838"/>
           <w:pgMar w:top="1440" w:right="1440" w:bottom="1440" w:left="1440" w:header="708" w:footer="708" w:gutter="0"/>
           <w:cols w:space="708"/>
@@ -468,6 +538,17 @@
     </w:p>
     <w:sdt>
       <w:sdtPr>
+        <w:rPr>
+          <w:rFonts w:asciiTheme="minorHAnsi" w:eastAsiaTheme="minorHAnsi" w:hAnsiTheme="minorHAnsi" w:cstheme="minorBidi"/>
+          <w:b w:val="0"/>
+          <w:bCs w:val="0"/>
+          <w:color w:val="auto"/>
+          <w:kern w:val="2"/>
+          <w:sz w:val="24"/>
+          <w:szCs w:val="24"/>
+          <w:lang w:val="en-ES"/>
+          <w14:ligatures w14:val="standardContextual"/>
+        </w:rPr>
         <w:id w:val="550045190"/>
         <w:docPartObj>
           <w:docPartGallery w:val="Table of Contents"/>
@@ -476,14 +557,7 @@
       </w:sdtPr>
       <w:sdtEndPr>
         <w:rPr>
-          <w:rFonts w:asciiTheme="minorHAnsi" w:eastAsiaTheme="minorHAnsi" w:hAnsiTheme="minorHAnsi" w:cstheme="minorBidi"/>
           <w:noProof/>
-          <w:color w:val="auto"/>
-          <w:kern w:val="2"/>
-          <w:sz w:val="24"/>
-          <w:szCs w:val="24"/>
-          <w:lang w:val="en-ES"/>
-          <w14:ligatures w14:val="standardContextual"/>
         </w:rPr>
       </w:sdtEndPr>
       <w:sdtContent>
@@ -1479,6 +1553,7 @@
       <w:r>
         <w:rPr>
           <w:rFonts w:ascii="Arial" w:hAnsi="Arial" w:cs="Arial"/>
+          <w:noProof/>
           <w:lang w:val="es-ES"/>
         </w:rPr>
         <w:drawing>
@@ -1497,7 +1572,7 @@
                     <pic:cNvPicPr/>
                   </pic:nvPicPr>
                   <pic:blipFill>
-                    <a:blip r:embed="rId11"/>
+                    <a:blip r:embed="rId12"/>
                     <a:stretch>
                       <a:fillRect/>
                     </a:stretch>
@@ -1536,25 +1611,9 @@
           <w:iCs/>
           <w:lang w:val="es-ES"/>
         </w:rPr>
-        <w:t>Figura 1. Visualizaciones en uno de los Reels de Instagram.</w:t>
-      </w:r>
-    </w:p>
-    <w:p>
-      <w:pPr>
-        <w:spacing w:after="240" w:line="360" w:lineRule="auto"/>
-        <w:jc w:val="both"/>
-        <w:rPr>
-          <w:rFonts w:ascii="Arial" w:hAnsi="Arial" w:cs="Arial"/>
-          <w:lang w:val="es-ES"/>
-        </w:rPr>
-      </w:pPr>
-      <w:r>
-        <w:rPr>
-          <w:rFonts w:ascii="Arial" w:hAnsi="Arial" w:cs="Arial"/>
-          <w:lang w:val="es-ES"/>
-        </w:rPr>
-        <w:t xml:space="preserve">Tal y como dice la primera palabra de esta introducción, dicho proyecto se llamó BeSport24, ya que reflejaba la filosofía de que un estilo de vida saludable se logra a lo largo del día y no solamente en una hora de entrenamiento, por lo que se buscaba ese enfoque holístico. Asimismo, todo ello se llevaba a la práctica en base a la evidencia científica más actualizada, pudiéndose encontrar en la cuenta de Instagram centenares de vídeo-resúmenes de dichos </w:t>
-      </w:r>
+        <w:t xml:space="preserve">Figura 1. Visualizaciones en uno de los </w:t>
+      </w:r>
+      <w:proofErr w:type="spellStart"/>
       <w:r>
         <w:rPr>
           <w:rFonts w:ascii="Arial" w:hAnsi="Arial" w:cs="Arial"/>
@@ -1562,8 +1621,46 @@
           <w:iCs/>
           <w:lang w:val="es-ES"/>
         </w:rPr>
+        <w:t>Reels</w:t>
+      </w:r>
+      <w:proofErr w:type="spellEnd"/>
+      <w:r>
+        <w:rPr>
+          <w:rFonts w:ascii="Arial" w:hAnsi="Arial" w:cs="Arial"/>
+          <w:i/>
+          <w:iCs/>
+          <w:lang w:val="es-ES"/>
+        </w:rPr>
+        <w:t xml:space="preserve"> de Instagram.</w:t>
+      </w:r>
+    </w:p>
+    <w:p>
+      <w:pPr>
+        <w:spacing w:after="240" w:line="360" w:lineRule="auto"/>
+        <w:jc w:val="both"/>
+        <w:rPr>
+          <w:rFonts w:ascii="Arial" w:hAnsi="Arial" w:cs="Arial"/>
+          <w:lang w:val="es-ES"/>
+        </w:rPr>
+      </w:pPr>
+      <w:r>
+        <w:rPr>
+          <w:rFonts w:ascii="Arial" w:hAnsi="Arial" w:cs="Arial"/>
+          <w:lang w:val="es-ES"/>
+        </w:rPr>
+        <w:t xml:space="preserve">Tal y como dice la primera palabra de esta introducción, dicho proyecto se llamó BeSport24, ya que reflejaba la filosofía de que un estilo de vida saludable se logra a lo largo del día y no solamente en una hora de entrenamiento, por lo que se buscaba ese enfoque holístico. Asimismo, todo ello se llevaba a la práctica en base a la evidencia científica más actualizada, pudiéndose encontrar en la cuenta de Instagram centenares de vídeo-resúmenes de dichos </w:t>
+      </w:r>
+      <w:proofErr w:type="spellStart"/>
+      <w:r>
+        <w:rPr>
+          <w:rFonts w:ascii="Arial" w:hAnsi="Arial" w:cs="Arial"/>
+          <w:i/>
+          <w:iCs/>
+          <w:lang w:val="es-ES"/>
+        </w:rPr>
         <w:t>papers</w:t>
       </w:r>
+      <w:proofErr w:type="spellEnd"/>
       <w:r>
         <w:rPr>
           <w:rFonts w:ascii="Arial" w:hAnsi="Arial" w:cs="Arial"/>
@@ -1584,6 +1681,7 @@
       <w:r>
         <w:rPr>
           <w:rFonts w:ascii="Arial" w:hAnsi="Arial" w:cs="Arial"/>
+          <w:noProof/>
           <w:lang w:val="es-ES"/>
         </w:rPr>
         <w:drawing>
@@ -1602,7 +1700,7 @@
                     <pic:cNvPicPr/>
                   </pic:nvPicPr>
                   <pic:blipFill>
-                    <a:blip r:embed="rId12"/>
+                    <a:blip r:embed="rId13"/>
                     <a:stretch>
                       <a:fillRect/>
                     </a:stretch>
@@ -1715,7 +1813,23 @@
           <w:rFonts w:ascii="Arial" w:hAnsi="Arial" w:cs="Arial"/>
           <w:lang w:val="es-ES"/>
         </w:rPr>
-        <w:t xml:space="preserve">Tuve la ocasión de probar diferentes alternativas: un Excel de elaboración propia con macros, documentos PDF con las programaciones o aplicaciones web como Trainiks. Pero nada de eso me convencía. </w:t>
+        <w:t xml:space="preserve">Tuve la ocasión de probar diferentes alternativas: un Excel de elaboración propia con macros, documentos PDF con las programaciones o aplicaciones web como </w:t>
+      </w:r>
+      <w:proofErr w:type="spellStart"/>
+      <w:r>
+        <w:rPr>
+          <w:rFonts w:ascii="Arial" w:hAnsi="Arial" w:cs="Arial"/>
+          <w:lang w:val="es-ES"/>
+        </w:rPr>
+        <w:t>Trainiks</w:t>
+      </w:r>
+      <w:proofErr w:type="spellEnd"/>
+      <w:r>
+        <w:rPr>
+          <w:rFonts w:ascii="Arial" w:hAnsi="Arial" w:cs="Arial"/>
+          <w:lang w:val="es-ES"/>
+        </w:rPr>
+        <w:t xml:space="preserve">. Pero nada de eso me convencía. </w:t>
       </w:r>
       <w:r>
         <w:rPr>
@@ -1756,7 +1870,23 @@
           <w:rFonts w:ascii="Arial" w:hAnsi="Arial" w:cs="Arial"/>
           <w:lang w:val="es-ES"/>
         </w:rPr>
-        <w:t>En cuanto al nombre de esta aplicación, combina el nombre del proyecto de cara a una mayor visibilidad junto a la palabra entrenamiento en inglés (“training”) debido a su enfoque internacional. Asimismo, el nombre del proyecto está en negrita para diferenciarlo de “Training”, con el “4” en negrita y cursiva jugando como nexo de unión debido a su fonética similar a “for” (para, en inglés).</w:t>
+        <w:t>En cuanto al nombre de esta aplicación, combina el nombre del proyecto de cara a una mayor visibilidad junto a la palabra entrenamiento en inglés (“training”) debido a su enfoque internacional. Asimismo, el nombre del proyecto está en negrita para diferenciarlo de “Training”, con el “4” en negrita y cursiva jugando como nexo de unión debido a su fonética similar a “</w:t>
+      </w:r>
+      <w:proofErr w:type="spellStart"/>
+      <w:r>
+        <w:rPr>
+          <w:rFonts w:ascii="Arial" w:hAnsi="Arial" w:cs="Arial"/>
+          <w:lang w:val="es-ES"/>
+        </w:rPr>
+        <w:t>for</w:t>
+      </w:r>
+      <w:proofErr w:type="spellEnd"/>
+      <w:r>
+        <w:rPr>
+          <w:rFonts w:ascii="Arial" w:hAnsi="Arial" w:cs="Arial"/>
+          <w:lang w:val="es-ES"/>
+        </w:rPr>
+        <w:t>” (para, en inglés).</w:t>
       </w:r>
     </w:p>
     <w:p>
@@ -1873,6 +2003,7 @@
       <w:r>
         <w:rPr>
           <w:rFonts w:ascii="Arial" w:hAnsi="Arial" w:cs="Arial"/>
+          <w:noProof/>
         </w:rPr>
         <w:drawing>
           <wp:inline distT="0" distB="0" distL="0" distR="0" wp14:anchorId="64E9B27D" wp14:editId="391A8E1E">
@@ -1890,7 +2021,7 @@
                     <pic:cNvPicPr/>
                   </pic:nvPicPr>
                   <pic:blipFill>
-                    <a:blip r:embed="rId13"/>
+                    <a:blip r:embed="rId14"/>
                     <a:stretch>
                       <a:fillRect/>
                     </a:stretch>
@@ -2065,6 +2196,7 @@
       <w:r>
         <w:rPr>
           <w:rFonts w:ascii="Arial" w:hAnsi="Arial" w:cs="Arial"/>
+          <w:noProof/>
           <w:lang w:val="es-ES"/>
         </w:rPr>
         <w:drawing>
@@ -2083,7 +2215,7 @@
                     <pic:cNvPicPr/>
                   </pic:nvPicPr>
                   <pic:blipFill>
-                    <a:blip r:embed="rId14"/>
+                    <a:blip r:embed="rId15"/>
                     <a:stretch>
                       <a:fillRect/>
                     </a:stretch>
@@ -2157,21 +2289,7 @@
           <w:rFonts w:ascii="Arial" w:hAnsi="Arial" w:cs="Arial"/>
           <w:lang w:val="es-ES"/>
         </w:rPr>
-        <w:t xml:space="preserve">En la </w:t>
-      </w:r>
-      <w:r>
-        <w:rPr>
-          <w:rFonts w:ascii="Arial" w:hAnsi="Arial" w:cs="Arial"/>
-          <w:lang w:val="es-ES"/>
-        </w:rPr>
-        <w:t>segunda</w:t>
-      </w:r>
-      <w:r>
-        <w:rPr>
-          <w:rFonts w:ascii="Arial" w:hAnsi="Arial" w:cs="Arial"/>
-          <w:lang w:val="es-ES"/>
-        </w:rPr>
-        <w:t xml:space="preserve"> fase, la de </w:t>
+        <w:t xml:space="preserve">En la segunda fase, la de </w:t>
       </w:r>
       <w:r>
         <w:rPr>
@@ -2185,35 +2303,22 @@
           <w:rFonts w:ascii="Arial" w:hAnsi="Arial" w:cs="Arial"/>
           <w:lang w:val="es-ES"/>
         </w:rPr>
-        <w:t xml:space="preserve">, </w:t>
-      </w:r>
-      <w:r>
-        <w:rPr>
-          <w:rFonts w:ascii="Arial" w:hAnsi="Arial" w:cs="Arial"/>
-          <w:lang w:val="es-ES"/>
-        </w:rPr>
-        <w:t>se realizaron</w:t>
-      </w:r>
-      <w:r>
-        <w:rPr>
-          <w:rFonts w:ascii="Arial" w:hAnsi="Arial" w:cs="Arial"/>
-          <w:lang w:val="es-ES"/>
-        </w:rPr>
-        <w:t xml:space="preserve"> las siguientes tareas:</w:t>
-      </w:r>
-    </w:p>
-    <w:p>
-      <w:pPr>
-        <w:spacing w:after="240" w:line="360" w:lineRule="auto"/>
-        <w:jc w:val="both"/>
-        <w:rPr>
-          <w:rFonts w:ascii="Arial" w:hAnsi="Arial" w:cs="Arial"/>
-          <w:lang w:val="es-ES"/>
-        </w:rPr>
-      </w:pPr>
-      <w:r>
-        <w:rPr>
-          <w:rFonts w:ascii="Arial" w:hAnsi="Arial" w:cs="Arial"/>
+        <w:t>, se realizaron las siguientes tareas:</w:t>
+      </w:r>
+    </w:p>
+    <w:p>
+      <w:pPr>
+        <w:spacing w:after="240" w:line="360" w:lineRule="auto"/>
+        <w:jc w:val="both"/>
+        <w:rPr>
+          <w:rFonts w:ascii="Arial" w:hAnsi="Arial" w:cs="Arial"/>
+          <w:lang w:val="es-ES"/>
+        </w:rPr>
+      </w:pPr>
+      <w:r>
+        <w:rPr>
+          <w:rFonts w:ascii="Arial" w:hAnsi="Arial" w:cs="Arial"/>
+          <w:noProof/>
           <w:lang w:val="es-ES"/>
         </w:rPr>
         <w:drawing>
@@ -2232,7 +2337,7 @@
                     <pic:cNvPicPr/>
                   </pic:nvPicPr>
                   <pic:blipFill>
-                    <a:blip r:embed="rId15"/>
+                    <a:blip r:embed="rId16"/>
                     <a:stretch>
                       <a:fillRect/>
                     </a:stretch>
@@ -2324,21 +2429,7 @@
           <w:rFonts w:ascii="Arial" w:hAnsi="Arial" w:cs="Arial"/>
           <w:lang w:val="es-ES"/>
         </w:rPr>
-        <w:t xml:space="preserve">En la </w:t>
-      </w:r>
-      <w:r>
-        <w:rPr>
-          <w:rFonts w:ascii="Arial" w:hAnsi="Arial" w:cs="Arial"/>
-          <w:lang w:val="es-ES"/>
-        </w:rPr>
-        <w:t>tercera</w:t>
-      </w:r>
-      <w:r>
-        <w:rPr>
-          <w:rFonts w:ascii="Arial" w:hAnsi="Arial" w:cs="Arial"/>
-          <w:lang w:val="es-ES"/>
-        </w:rPr>
-        <w:t xml:space="preserve"> fase, la de </w:t>
+        <w:t xml:space="preserve">En la tercera fase, la de </w:t>
       </w:r>
       <w:r>
         <w:rPr>
@@ -2347,42 +2438,40 @@
           <w:iCs/>
           <w:lang w:val="es-ES"/>
         </w:rPr>
-        <w:t>Back-End</w:t>
-      </w:r>
-      <w:r>
-        <w:rPr>
-          <w:rFonts w:ascii="Arial" w:hAnsi="Arial" w:cs="Arial"/>
-          <w:lang w:val="es-ES"/>
-        </w:rPr>
-        <w:t xml:space="preserve">, </w:t>
-      </w:r>
-      <w:r>
-        <w:rPr>
-          <w:rFonts w:ascii="Arial" w:hAnsi="Arial" w:cs="Arial"/>
-          <w:lang w:val="es-ES"/>
-        </w:rPr>
-        <w:t>se llevaron a cabo</w:t>
-      </w:r>
-      <w:r>
-        <w:rPr>
-          <w:rFonts w:ascii="Arial" w:hAnsi="Arial" w:cs="Arial"/>
-          <w:lang w:val="es-ES"/>
-        </w:rPr>
-        <w:t xml:space="preserve"> las siguientes tareas:</w:t>
-      </w:r>
-    </w:p>
-    <w:p>
-      <w:pPr>
-        <w:spacing w:after="240" w:line="360" w:lineRule="auto"/>
-        <w:jc w:val="both"/>
-        <w:rPr>
-          <w:rFonts w:ascii="Arial" w:hAnsi="Arial" w:cs="Arial"/>
-          <w:lang w:val="es-ES"/>
-        </w:rPr>
-      </w:pPr>
-      <w:r>
-        <w:rPr>
-          <w:rFonts w:ascii="Arial" w:hAnsi="Arial" w:cs="Arial"/>
+        <w:t>Back-</w:t>
+      </w:r>
+      <w:proofErr w:type="spellStart"/>
+      <w:r>
+        <w:rPr>
+          <w:rFonts w:ascii="Arial" w:hAnsi="Arial" w:cs="Arial"/>
+          <w:i/>
+          <w:iCs/>
+          <w:lang w:val="es-ES"/>
+        </w:rPr>
+        <w:t>End</w:t>
+      </w:r>
+      <w:proofErr w:type="spellEnd"/>
+      <w:r>
+        <w:rPr>
+          <w:rFonts w:ascii="Arial" w:hAnsi="Arial" w:cs="Arial"/>
+          <w:lang w:val="es-ES"/>
+        </w:rPr>
+        <w:t>, se llevaron a cabo las siguientes tareas:</w:t>
+      </w:r>
+    </w:p>
+    <w:p>
+      <w:pPr>
+        <w:spacing w:after="240" w:line="360" w:lineRule="auto"/>
+        <w:jc w:val="both"/>
+        <w:rPr>
+          <w:rFonts w:ascii="Arial" w:hAnsi="Arial" w:cs="Arial"/>
+          <w:lang w:val="es-ES"/>
+        </w:rPr>
+      </w:pPr>
+      <w:r>
+        <w:rPr>
+          <w:rFonts w:ascii="Arial" w:hAnsi="Arial" w:cs="Arial"/>
+          <w:noProof/>
           <w:lang w:val="es-ES"/>
         </w:rPr>
         <w:lastRenderedPageBreak/>
@@ -2402,7 +2491,7 @@
                     <pic:cNvPicPr/>
                   </pic:nvPicPr>
                   <pic:blipFill>
-                    <a:blip r:embed="rId15"/>
+                    <a:blip r:embed="rId16"/>
                     <a:stretch>
                       <a:fillRect/>
                     </a:stretch>
@@ -2468,8 +2557,9 @@
           <w:iCs/>
           <w:lang w:val="es-ES"/>
         </w:rPr>
-        <w:t>Back-End</w:t>
-      </w:r>
+        <w:t>Back-</w:t>
+      </w:r>
+      <w:proofErr w:type="spellStart"/>
       <w:r>
         <w:rPr>
           <w:rFonts w:ascii="Arial" w:hAnsi="Arial" w:cs="Arial"/>
@@ -2477,6 +2567,16 @@
           <w:iCs/>
           <w:lang w:val="es-ES"/>
         </w:rPr>
+        <w:t>End</w:t>
+      </w:r>
+      <w:proofErr w:type="spellEnd"/>
+      <w:r>
+        <w:rPr>
+          <w:rFonts w:ascii="Arial" w:hAnsi="Arial" w:cs="Arial"/>
+          <w:i/>
+          <w:iCs/>
+          <w:lang w:val="es-ES"/>
+        </w:rPr>
         <w:t>.</w:t>
       </w:r>
     </w:p>
@@ -2494,63 +2594,38 @@
           <w:rFonts w:ascii="Arial" w:hAnsi="Arial" w:cs="Arial"/>
           <w:lang w:val="es-ES"/>
         </w:rPr>
-        <w:t xml:space="preserve">En la </w:t>
-      </w:r>
-      <w:r>
-        <w:rPr>
-          <w:rFonts w:ascii="Arial" w:hAnsi="Arial" w:cs="Arial"/>
-          <w:lang w:val="es-ES"/>
-        </w:rPr>
-        <w:t xml:space="preserve">última </w:t>
-      </w:r>
-      <w:r>
-        <w:rPr>
-          <w:rFonts w:ascii="Arial" w:hAnsi="Arial" w:cs="Arial"/>
-          <w:lang w:val="es-ES"/>
-        </w:rPr>
-        <w:t xml:space="preserve">fase, la de </w:t>
-      </w:r>
-      <w:r>
-        <w:rPr>
-          <w:rFonts w:ascii="Arial" w:hAnsi="Arial" w:cs="Arial"/>
-          <w:lang w:val="es-ES"/>
-        </w:rPr>
-        <w:t>Front-End</w:t>
-      </w:r>
-      <w:r>
-        <w:rPr>
-          <w:rFonts w:ascii="Arial" w:hAnsi="Arial" w:cs="Arial"/>
-          <w:lang w:val="es-ES"/>
-        </w:rPr>
-        <w:t xml:space="preserve">, </w:t>
-      </w:r>
-      <w:r>
-        <w:rPr>
-          <w:rFonts w:ascii="Arial" w:hAnsi="Arial" w:cs="Arial"/>
-          <w:lang w:val="es-ES"/>
-        </w:rPr>
-        <w:t>disponemos de</w:t>
-      </w:r>
-      <w:r>
-        <w:rPr>
-          <w:rFonts w:ascii="Arial" w:hAnsi="Arial" w:cs="Arial"/>
-          <w:lang w:val="es-ES"/>
-        </w:rPr>
-        <w:t xml:space="preserve"> las siguientes tareas:</w:t>
-      </w:r>
-    </w:p>
-    <w:p>
-      <w:pPr>
-        <w:spacing w:after="240" w:line="360" w:lineRule="auto"/>
-        <w:jc w:val="both"/>
-        <w:rPr>
-          <w:rFonts w:ascii="Arial" w:hAnsi="Arial" w:cs="Arial"/>
-          <w:lang w:val="es-ES"/>
-        </w:rPr>
-      </w:pPr>
-      <w:r>
-        <w:rPr>
-          <w:rFonts w:ascii="Arial" w:hAnsi="Arial" w:cs="Arial"/>
+        <w:t>En la última fase, la de Front-</w:t>
+      </w:r>
+      <w:proofErr w:type="spellStart"/>
+      <w:r>
+        <w:rPr>
+          <w:rFonts w:ascii="Arial" w:hAnsi="Arial" w:cs="Arial"/>
+          <w:lang w:val="es-ES"/>
+        </w:rPr>
+        <w:t>End</w:t>
+      </w:r>
+      <w:proofErr w:type="spellEnd"/>
+      <w:r>
+        <w:rPr>
+          <w:rFonts w:ascii="Arial" w:hAnsi="Arial" w:cs="Arial"/>
+          <w:lang w:val="es-ES"/>
+        </w:rPr>
+        <w:t>, disponemos de las siguientes tareas:</w:t>
+      </w:r>
+    </w:p>
+    <w:p>
+      <w:pPr>
+        <w:spacing w:after="240" w:line="360" w:lineRule="auto"/>
+        <w:jc w:val="both"/>
+        <w:rPr>
+          <w:rFonts w:ascii="Arial" w:hAnsi="Arial" w:cs="Arial"/>
+          <w:lang w:val="es-ES"/>
+        </w:rPr>
+      </w:pPr>
+      <w:r>
+        <w:rPr>
+          <w:rFonts w:ascii="Arial" w:hAnsi="Arial" w:cs="Arial"/>
+          <w:noProof/>
           <w:lang w:val="es-ES"/>
         </w:rPr>
         <w:drawing>
@@ -2569,7 +2644,7 @@
                     <pic:cNvPicPr/>
                   </pic:nvPicPr>
                   <pic:blipFill>
-                    <a:blip r:embed="rId15"/>
+                    <a:blip r:embed="rId16"/>
                     <a:stretch>
                       <a:fillRect/>
                     </a:stretch>
@@ -2626,8 +2701,9 @@
           <w:iCs/>
           <w:lang w:val="es-ES"/>
         </w:rPr>
-        <w:t xml:space="preserve">. Diagrama de Gantt: </w:t>
-      </w:r>
+        <w:t>. Diagrama de Gantt: Front-</w:t>
+      </w:r>
+      <w:proofErr w:type="spellStart"/>
       <w:r>
         <w:rPr>
           <w:rFonts w:ascii="Arial" w:hAnsi="Arial" w:cs="Arial"/>
@@ -2635,7 +2711,7 @@
           <w:iCs/>
           <w:lang w:val="es-ES"/>
         </w:rPr>
-        <w:t>Front-En</w:t>
+        <w:t>En</w:t>
       </w:r>
       <w:bookmarkStart w:id="6" w:name="OLE_LINK9"/>
       <w:bookmarkStart w:id="7" w:name="OLE_LINK10"/>
@@ -2650,6 +2726,7 @@
       </w:r>
       <w:bookmarkEnd w:id="6"/>
       <w:bookmarkEnd w:id="7"/>
+      <w:proofErr w:type="spellEnd"/>
       <w:r>
         <w:rPr>
           <w:rFonts w:ascii="Arial" w:hAnsi="Arial" w:cs="Arial"/>

</xml_diff>